<commit_message>
Add category frontend and backend created. Home page is updated but loading problem
</commit_message>
<xml_diff>
--- a/TODO.docx
+++ b/TODO.docx
@@ -31,6 +31,45 @@
       <w:r>
         <w:br/>
         <w:t>1. Add cash option</w:t>
+      </w:r>
+      <w:r>
+        <w:br/>
+      </w:r>
+      <w:r>
+        <w:br/>
+        <w:t>Should not increase the number of product by increasing the number of same product in the cart.</w:t>
+      </w:r>
+    </w:p>
+    <w:p/>
+    <w:p>
+      <w:r>
+        <w:t>Fix the admin routes so that user can’t access the admin links.</w:t>
+      </w:r>
+      <w:r>
+        <w:br/>
+      </w:r>
+      <w:r>
+        <w:br/>
+        <w:t xml:space="preserve">Fix : the sub categories </w:t>
+      </w:r>
+      <w:proofErr w:type="spellStart"/>
+      <w:r>
+        <w:t>textfield</w:t>
+      </w:r>
+      <w:proofErr w:type="spellEnd"/>
+      <w:r>
+        <w:t xml:space="preserve"> of categories looses focus after inserting single letter.</w:t>
+      </w:r>
+    </w:p>
+    <w:p/>
+    <w:p>
+      <w:proofErr w:type="spellStart"/>
+      <w:r>
+        <w:t>Home.jsx</w:t>
+      </w:r>
+      <w:proofErr w:type="spellEnd"/>
+      <w:r>
+        <w:t xml:space="preserve"> is loading continuously. </w:t>
       </w:r>
     </w:p>
     <w:p>

</xml_diff>

<commit_message>
Home page and Add Product page updated
</commit_message>
<xml_diff>
--- a/TODO.docx
+++ b/TODO.docx
@@ -6,43 +6,212 @@
       <w:r>
         <w:t>TODO:</w:t>
       </w:r>
-      <w:r>
-        <w:br/>
-      </w:r>
-      <w:r>
-        <w:br/>
-        <w:t>Login:</w:t>
-      </w:r>
-      <w:r>
-        <w:br/>
-        <w:t>1. Admin Login require OTP from Email</w:t>
-      </w:r>
-    </w:p>
-    <w:p>
-      <w:r>
-        <w:t>2. Signup backend validations</w:t>
-      </w:r>
     </w:p>
     <w:p/>
     <w:p>
-      <w:r>
-        <w:t>User Home:</w:t>
+      <w:pPr>
+        <w:rPr>
+          <w:b/>
+          <w:bCs/>
+        </w:rPr>
+      </w:pPr>
+      <w:r>
+        <w:rPr>
+          <w:b/>
+          <w:bCs/>
+        </w:rPr>
+        <w:t xml:space="preserve">Home: (Top </w:t>
+      </w:r>
+      <w:proofErr w:type="spellStart"/>
+      <w:r>
+        <w:rPr>
+          <w:b/>
+          <w:bCs/>
+        </w:rPr>
+        <w:t>Prioiry</w:t>
+      </w:r>
+      <w:proofErr w:type="spellEnd"/>
+      <w:proofErr w:type="gramStart"/>
+      <w:r>
+        <w:rPr>
+          <w:b/>
+          <w:bCs/>
+        </w:rPr>
+        <w:t>):-</w:t>
+      </w:r>
+      <w:proofErr w:type="gramEnd"/>
+    </w:p>
+    <w:p>
+      <w:pPr>
+        <w:pStyle w:val="ListParagraph"/>
+        <w:numPr>
+          <w:ilvl w:val="0"/>
+          <w:numId w:val="1"/>
+        </w:numPr>
+      </w:pPr>
+      <w:r>
+        <w:t xml:space="preserve">When variant of product is added into the cart for </w:t>
+      </w:r>
+      <w:proofErr w:type="spellStart"/>
+      <w:r>
+        <w:t>eg</w:t>
+      </w:r>
+      <w:proofErr w:type="spellEnd"/>
+      <w:r>
+        <w:t xml:space="preserve"> 5 quantity, the and we click cancel on variant modal and open it again and go to the same </w:t>
+      </w:r>
+      <w:proofErr w:type="spellStart"/>
+      <w:r>
+        <w:t>variat</w:t>
+      </w:r>
+      <w:proofErr w:type="spellEnd"/>
+      <w:r>
+        <w:t xml:space="preserve"> the quantity has come back to one.</w:t>
+      </w:r>
+    </w:p>
+    <w:p>
+      <w:pPr>
+        <w:pStyle w:val="ListParagraph"/>
+        <w:numPr>
+          <w:ilvl w:val="0"/>
+          <w:numId w:val="1"/>
+        </w:numPr>
+      </w:pPr>
+      <w:proofErr w:type="spellStart"/>
+      <w:r>
+        <w:t>Quanity</w:t>
+      </w:r>
+      <w:proofErr w:type="spellEnd"/>
+      <w:r>
+        <w:t xml:space="preserve"> </w:t>
+      </w:r>
+      <w:proofErr w:type="spellStart"/>
+      <w:r>
+        <w:t>tetfield</w:t>
+      </w:r>
+      <w:proofErr w:type="spellEnd"/>
+      <w:r>
+        <w:t xml:space="preserve"> on the default product</w:t>
+      </w:r>
+    </w:p>
+    <w:p>
+      <w:pPr>
+        <w:pStyle w:val="ListParagraph"/>
+        <w:numPr>
+          <w:ilvl w:val="0"/>
+          <w:numId w:val="1"/>
+        </w:numPr>
+      </w:pPr>
+      <w:r>
+        <w:t xml:space="preserve">Scrolling down goes </w:t>
+      </w:r>
+      <w:proofErr w:type="spellStart"/>
+      <w:r>
+        <w:t>aumatically</w:t>
+      </w:r>
+      <w:proofErr w:type="spellEnd"/>
+      <w:r>
+        <w:t xml:space="preserve"> up</w:t>
+      </w:r>
+    </w:p>
+    <w:p>
+      <w:pPr>
+        <w:pStyle w:val="ListParagraph"/>
+        <w:numPr>
+          <w:ilvl w:val="0"/>
+          <w:numId w:val="1"/>
+        </w:numPr>
+      </w:pPr>
+      <w:r>
+        <w:t xml:space="preserve">Can enter only one number at a time in quantity </w:t>
+      </w:r>
+      <w:proofErr w:type="spellStart"/>
+      <w:r>
+        <w:t>textfield</w:t>
+      </w:r>
+      <w:proofErr w:type="spellEnd"/>
+      <w:r>
+        <w:t xml:space="preserve"> inside the product</w:t>
+      </w:r>
+    </w:p>
+    <w:p>
+      <w:pPr>
+        <w:pStyle w:val="ListParagraph"/>
+        <w:numPr>
+          <w:ilvl w:val="0"/>
+          <w:numId w:val="1"/>
+        </w:numPr>
+      </w:pPr>
+      <w:r>
+        <w:t>Details modal scrolling up automatically when scrolled down</w:t>
+      </w:r>
+    </w:p>
+    <w:p>
+      <w:pPr>
+        <w:pStyle w:val="ListParagraph"/>
+        <w:numPr>
+          <w:ilvl w:val="0"/>
+          <w:numId w:val="1"/>
+        </w:numPr>
+      </w:pPr>
+      <w:r>
+        <w:t>Display nothing to show when no products in the category.</w:t>
       </w:r>
       <w:r>
         <w:br/>
-        <w:t>1. Add cash option</w:t>
       </w:r>
       <w:r>
         <w:br/>
       </w:r>
       <w:r>
+        <w:rPr>
+          <w:b/>
+          <w:bCs/>
+        </w:rPr>
+        <w:t>Login:</w:t>
+      </w:r>
+      <w:r>
         <w:br/>
-        <w:t>Should not increase the number of product by increasing the number of same product in the cart.</w:t>
+        <w:t>1. Admin Login require OTP from Email</w:t>
+      </w:r>
+    </w:p>
+    <w:p>
+      <w:r>
+        <w:t>2. Signup backend validations</w:t>
       </w:r>
     </w:p>
     <w:p/>
     <w:p>
       <w:r>
+        <w:rPr>
+          <w:b/>
+          <w:bCs/>
+        </w:rPr>
+        <w:t>User Home:</w:t>
+      </w:r>
+      <w:r>
+        <w:br/>
+        <w:t>1. Add cash option</w:t>
+      </w:r>
+      <w:r>
+        <w:br/>
+      </w:r>
+      <w:r>
+        <w:br/>
+        <w:t xml:space="preserve">Should not increase the number of </w:t>
+      </w:r>
+      <w:proofErr w:type="gramStart"/>
+      <w:r>
+        <w:t>product</w:t>
+      </w:r>
+      <w:proofErr w:type="gramEnd"/>
+      <w:r>
+        <w:t xml:space="preserve"> by increasing the number of same product in the cart.</w:t>
+      </w:r>
+    </w:p>
+    <w:p/>
+    <w:p>
+      <w:r>
         <w:t>Fix the admin routes so that user can’t access the admin links.</w:t>
       </w:r>
       <w:r>
@@ -50,7 +219,14 @@
       </w:r>
       <w:r>
         <w:br/>
-        <w:t xml:space="preserve">Fix : the sub categories </w:t>
+      </w:r>
+      <w:proofErr w:type="gramStart"/>
+      <w:r>
+        <w:t>Fix :</w:t>
+      </w:r>
+      <w:proofErr w:type="gramEnd"/>
+      <w:r>
+        <w:t xml:space="preserve"> the sub categories </w:t>
       </w:r>
       <w:proofErr w:type="spellStart"/>
       <w:r>
@@ -58,7 +234,15 @@
       </w:r>
       <w:proofErr w:type="spellEnd"/>
       <w:r>
-        <w:t xml:space="preserve"> of categories looses focus after inserting single letter.</w:t>
+        <w:t xml:space="preserve"> of categories </w:t>
+      </w:r>
+      <w:proofErr w:type="spellStart"/>
+      <w:r>
+        <w:t>looses</w:t>
+      </w:r>
+      <w:proofErr w:type="spellEnd"/>
+      <w:r>
+        <w:t xml:space="preserve"> focus after inserting single letter.</w:t>
       </w:r>
     </w:p>
     <w:p/>
@@ -85,6 +269,103 @@
     </w:sectPr>
   </w:body>
 </w:document>
+</file>
+
+<file path=word/numbering.xml><?xml version="1.0" encoding="utf-8"?>
+<w:numbering xmlns:wpc="http://schemas.microsoft.com/office/word/2010/wordprocessingCanvas" xmlns:cx="http://schemas.microsoft.com/office/drawing/2014/chartex" xmlns:cx1="http://schemas.microsoft.com/office/drawing/2015/9/8/chartex" xmlns:cx2="http://schemas.microsoft.com/office/drawing/2015/10/21/chartex" xmlns:cx3="http://schemas.microsoft.com/office/drawing/2016/5/9/chartex" xmlns:cx4="http://schemas.microsoft.com/office/drawing/2016/5/10/chartex" xmlns:cx5="http://schemas.microsoft.com/office/drawing/2016/5/11/chartex" xmlns:cx6="http://schemas.microsoft.com/office/drawing/2016/5/12/chartex" xmlns:cx7="http://schemas.microsoft.com/office/drawing/2016/5/13/chartex" xmlns:cx8="http://schemas.microsoft.com/office/drawing/2016/5/14/chartex" xmlns:mc="http://schemas.openxmlformats.org/markup-compatibility/2006" xmlns:aink="http://schemas.microsoft.com/office/drawing/2016/ink" xmlns:am3d="http://schemas.microsoft.com/office/drawing/2017/model3d" xmlns:o="urn:schemas-microsoft-com:office:office" xmlns:oel="http://schemas.microsoft.com/office/2019/extlst" xmlns:r="http://schemas.openxmlformats.org/officeDocument/2006/relationships" xmlns:m="http://schemas.openxmlformats.org/officeDocument/2006/math" xmlns:v="urn:schemas-microsoft-com:vml" xmlns:wp14="http://schemas.microsoft.com/office/word/2010/wordprocessingDrawing" xmlns:wp="http://schemas.openxmlformats.org/drawingml/2006/wordprocessingDrawing" xmlns:w10="urn:schemas-microsoft-com:office:word" xmlns:w="http://schemas.openxmlformats.org/wordprocessingml/2006/main" xmlns:w14="http://schemas.microsoft.com/office/word/2010/wordml" xmlns:w15="http://schemas.microsoft.com/office/word/2012/wordml" xmlns:w16cex="http://schemas.microsoft.com/office/word/2018/wordml/cex" xmlns:w16cid="http://schemas.microsoft.com/office/word/2016/wordml/cid" xmlns:w16="http://schemas.microsoft.com/office/word/2018/wordml" xmlns:w16sdtdh="http://schemas.microsoft.com/office/word/2020/wordml/sdtdatahash" xmlns:w16se="http://schemas.microsoft.com/office/word/2015/wordml/symex" xmlns:wpg="http://schemas.microsoft.com/office/word/2010/wordprocessingGroup" xmlns:wpi="http://schemas.microsoft.com/office/word/2010/wordprocessingInk" xmlns:wne="http://schemas.microsoft.com/office/word/2006/wordml" xmlns:wps="http://schemas.microsoft.com/office/word/2010/wordprocessingShape" mc:Ignorable="w14 w15 w16se w16cid w16 w16cex w16sdtdh wp14">
+  <w:abstractNum w:abstractNumId="0" w15:restartNumberingAfterBreak="0">
+    <w:nsid w:val="569F5844"/>
+    <w:multiLevelType w:val="hybridMultilevel"/>
+    <w:tmpl w:val="F5569592"/>
+    <w:lvl w:ilvl="0" w:tplc="0409000F">
+      <w:start w:val="1"/>
+      <w:numFmt w:val="decimal"/>
+      <w:lvlText w:val="%1."/>
+      <w:lvlJc w:val="left"/>
+      <w:pPr>
+        <w:ind w:left="720" w:hanging="360"/>
+      </w:pPr>
+      <w:rPr>
+        <w:rFonts w:hint="default"/>
+      </w:rPr>
+    </w:lvl>
+    <w:lvl w:ilvl="1" w:tplc="04090019" w:tentative="1">
+      <w:start w:val="1"/>
+      <w:numFmt w:val="lowerLetter"/>
+      <w:lvlText w:val="%2."/>
+      <w:lvlJc w:val="left"/>
+      <w:pPr>
+        <w:ind w:left="1440" w:hanging="360"/>
+      </w:pPr>
+    </w:lvl>
+    <w:lvl w:ilvl="2" w:tplc="0409001B" w:tentative="1">
+      <w:start w:val="1"/>
+      <w:numFmt w:val="lowerRoman"/>
+      <w:lvlText w:val="%3."/>
+      <w:lvlJc w:val="right"/>
+      <w:pPr>
+        <w:ind w:left="2160" w:hanging="180"/>
+      </w:pPr>
+    </w:lvl>
+    <w:lvl w:ilvl="3" w:tplc="0409000F" w:tentative="1">
+      <w:start w:val="1"/>
+      <w:numFmt w:val="decimal"/>
+      <w:lvlText w:val="%4."/>
+      <w:lvlJc w:val="left"/>
+      <w:pPr>
+        <w:ind w:left="2880" w:hanging="360"/>
+      </w:pPr>
+    </w:lvl>
+    <w:lvl w:ilvl="4" w:tplc="04090019" w:tentative="1">
+      <w:start w:val="1"/>
+      <w:numFmt w:val="lowerLetter"/>
+      <w:lvlText w:val="%5."/>
+      <w:lvlJc w:val="left"/>
+      <w:pPr>
+        <w:ind w:left="3600" w:hanging="360"/>
+      </w:pPr>
+    </w:lvl>
+    <w:lvl w:ilvl="5" w:tplc="0409001B" w:tentative="1">
+      <w:start w:val="1"/>
+      <w:numFmt w:val="lowerRoman"/>
+      <w:lvlText w:val="%6."/>
+      <w:lvlJc w:val="right"/>
+      <w:pPr>
+        <w:ind w:left="4320" w:hanging="180"/>
+      </w:pPr>
+    </w:lvl>
+    <w:lvl w:ilvl="6" w:tplc="0409000F" w:tentative="1">
+      <w:start w:val="1"/>
+      <w:numFmt w:val="decimal"/>
+      <w:lvlText w:val="%7."/>
+      <w:lvlJc w:val="left"/>
+      <w:pPr>
+        <w:ind w:left="5040" w:hanging="360"/>
+      </w:pPr>
+    </w:lvl>
+    <w:lvl w:ilvl="7" w:tplc="04090019" w:tentative="1">
+      <w:start w:val="1"/>
+      <w:numFmt w:val="lowerLetter"/>
+      <w:lvlText w:val="%8."/>
+      <w:lvlJc w:val="left"/>
+      <w:pPr>
+        <w:ind w:left="5760" w:hanging="360"/>
+      </w:pPr>
+    </w:lvl>
+    <w:lvl w:ilvl="8" w:tplc="0409001B" w:tentative="1">
+      <w:start w:val="1"/>
+      <w:numFmt w:val="lowerRoman"/>
+      <w:lvlText w:val="%9."/>
+      <w:lvlJc w:val="right"/>
+      <w:pPr>
+        <w:ind w:left="6480" w:hanging="180"/>
+      </w:pPr>
+    </w:lvl>
+  </w:abstractNum>
+  <w:num w:numId="1" w16cid:durableId="1318725036">
+    <w:abstractNumId w:val="0"/>
+  </w:num>
+</w:numbering>
 </file>
 
 <file path=word/styles.xml><?xml version="1.0" encoding="utf-8"?>

</xml_diff>

<commit_message>
Products are being able to fetch from backend and stored in context, not yet displayed on home page
</commit_message>
<xml_diff>
--- a/TODO.docx
+++ b/TODO.docx
@@ -20,26 +20,8 @@
           <w:b/>
           <w:bCs/>
         </w:rPr>
-        <w:t xml:space="preserve">Home: (Top </w:t>
-      </w:r>
-      <w:proofErr w:type="spellStart"/>
-      <w:r>
-        <w:rPr>
-          <w:b/>
-          <w:bCs/>
-        </w:rPr>
-        <w:t>Prioiry</w:t>
-      </w:r>
-      <w:proofErr w:type="spellEnd"/>
-      <w:proofErr w:type="gramStart"/>
-      <w:r>
-        <w:rPr>
-          <w:b/>
-          <w:bCs/>
-        </w:rPr>
-        <w:t>):-</w:t>
-      </w:r>
-      <w:proofErr w:type="gramEnd"/>
+        <w:t>Home: (Top Prioiry):-</w:t>
+      </w:r>
     </w:p>
     <w:p>
       <w:pPr>
@@ -50,23 +32,7 @@
         </w:numPr>
       </w:pPr>
       <w:r>
-        <w:t xml:space="preserve">When variant of product is added into the cart for </w:t>
-      </w:r>
-      <w:proofErr w:type="spellStart"/>
-      <w:r>
-        <w:t>eg</w:t>
-      </w:r>
-      <w:proofErr w:type="spellEnd"/>
-      <w:r>
-        <w:t xml:space="preserve"> 5 quantity, the and we click cancel on variant modal and open it again and go to the same </w:t>
-      </w:r>
-      <w:proofErr w:type="spellStart"/>
-      <w:r>
-        <w:t>variat</w:t>
-      </w:r>
-      <w:proofErr w:type="spellEnd"/>
-      <w:r>
-        <w:t xml:space="preserve"> the quantity has come back to one.</w:t>
+        <w:t>When variant of product is added into the cart for eg 5 quantity, the and we click cancel on variant modal and open it again and go to the same variat the quantity has come back to one.</w:t>
       </w:r>
     </w:p>
     <w:p>
@@ -77,21 +43,8 @@
           <w:numId w:val="1"/>
         </w:numPr>
       </w:pPr>
-      <w:proofErr w:type="spellStart"/>
-      <w:r>
-        <w:t>Quanity</w:t>
-      </w:r>
-      <w:proofErr w:type="spellEnd"/>
-      <w:r>
-        <w:t xml:space="preserve"> </w:t>
-      </w:r>
-      <w:proofErr w:type="spellStart"/>
-      <w:r>
-        <w:t>tetfield</w:t>
-      </w:r>
-      <w:proofErr w:type="spellEnd"/>
-      <w:r>
-        <w:t xml:space="preserve"> on the default product</w:t>
+      <w:r>
+        <w:t>Quanity tetfield on the default product</w:t>
       </w:r>
     </w:p>
     <w:p>
@@ -103,15 +56,7 @@
         </w:numPr>
       </w:pPr>
       <w:r>
-        <w:t xml:space="preserve">Scrolling down goes </w:t>
-      </w:r>
-      <w:proofErr w:type="spellStart"/>
-      <w:r>
-        <w:t>aumatically</w:t>
-      </w:r>
-      <w:proofErr w:type="spellEnd"/>
-      <w:r>
-        <w:t xml:space="preserve"> up</w:t>
+        <w:t>Scrolling down goes aumatically up</w:t>
       </w:r>
     </w:p>
     <w:p>
@@ -123,15 +68,7 @@
         </w:numPr>
       </w:pPr>
       <w:r>
-        <w:t xml:space="preserve">Can enter only one number at a time in quantity </w:t>
-      </w:r>
-      <w:proofErr w:type="spellStart"/>
-      <w:r>
-        <w:t>textfield</w:t>
-      </w:r>
-      <w:proofErr w:type="spellEnd"/>
-      <w:r>
-        <w:t xml:space="preserve"> inside the product</w:t>
+        <w:t>Can enter only one number at a time in quantity textfield inside the product</w:t>
       </w:r>
     </w:p>
     <w:p>
@@ -210,15 +147,7 @@
       </w:r>
       <w:r>
         <w:br/>
-        <w:t xml:space="preserve">Should not increase the number of </w:t>
-      </w:r>
-      <w:proofErr w:type="gramStart"/>
-      <w:r>
-        <w:t>product</w:t>
-      </w:r>
-      <w:proofErr w:type="gramEnd"/>
-      <w:r>
-        <w:t xml:space="preserve"> by increasing the number of same product in the cart.</w:t>
+        <w:t>Should not increase the number of product by increasing the number of same product in the cart.</w:t>
       </w:r>
     </w:p>
     <w:p/>
@@ -231,41 +160,13 @@
       </w:r>
       <w:r>
         <w:br/>
-      </w:r>
-      <w:proofErr w:type="gramStart"/>
-      <w:r>
-        <w:t>Fix :</w:t>
-      </w:r>
-      <w:proofErr w:type="gramEnd"/>
-      <w:r>
-        <w:t xml:space="preserve"> the sub categories </w:t>
-      </w:r>
-      <w:proofErr w:type="spellStart"/>
-      <w:r>
-        <w:t>textfield</w:t>
-      </w:r>
-      <w:proofErr w:type="spellEnd"/>
-      <w:r>
-        <w:t xml:space="preserve"> of categories </w:t>
-      </w:r>
-      <w:proofErr w:type="spellStart"/>
-      <w:r>
-        <w:t>looses</w:t>
-      </w:r>
-      <w:proofErr w:type="spellEnd"/>
-      <w:r>
-        <w:t xml:space="preserve"> focus after inserting single letter.</w:t>
+        <w:t>Fix : the sub categories textfield of categories looses focus after inserting single letter.</w:t>
       </w:r>
     </w:p>
     <w:p/>
     <w:p>
-      <w:proofErr w:type="spellStart"/>
-      <w:r>
-        <w:t>Home.jsx</w:t>
-      </w:r>
-      <w:proofErr w:type="spellEnd"/>
-      <w:r>
-        <w:t xml:space="preserve"> is loading continuously. </w:t>
+      <w:r>
+        <w:t xml:space="preserve">Home.jsx is loading continuously. </w:t>
       </w:r>
     </w:p>
     <w:p/>
@@ -276,7 +177,6 @@
           <w:bCs/>
         </w:rPr>
       </w:pPr>
-      <w:proofErr w:type="spellStart"/>
       <w:r>
         <w:rPr>
           <w:b/>
@@ -284,7 +184,6 @@
         </w:rPr>
         <w:t>AddProduct.jsx</w:t>
       </w:r>
-      <w:proofErr w:type="spellEnd"/>
       <w:r>
         <w:rPr>
           <w:b/>
@@ -338,15 +237,7 @@
         </w:numPr>
       </w:pPr>
       <w:r>
-        <w:t>Change the background of each button and its text color</w:t>
-      </w:r>
-      <w:proofErr w:type="gramStart"/>
-      <w:r>
-        <w:t>. :</w:t>
-      </w:r>
-      <w:proofErr w:type="gramEnd"/>
-      <w:r>
-        <w:t xml:space="preserve"> Add Range (Base bulk pricing section) Add Product , Close button (in modal)</w:t>
+        <w:t>Change the background of each button and its text color. : Add Range (Base bulk pricing section) Add Product , Close button (in modal)</w:t>
       </w:r>
       <w:r>
         <w:br/>
@@ -368,17 +259,8 @@
           <w:bCs/>
         </w:rPr>
         <w:lastRenderedPageBreak/>
-        <w:t xml:space="preserve">Add </w:t>
-      </w:r>
-      <w:proofErr w:type="spellStart"/>
-      <w:r>
-        <w:rPr>
-          <w:b/>
-          <w:bCs/>
-        </w:rPr>
-        <w:t>category.jsx</w:t>
-      </w:r>
-      <w:proofErr w:type="spellEnd"/>
+        <w:t>Add category.jsx</w:t>
+      </w:r>
       <w:r>
         <w:rPr>
           <w:b/>
@@ -388,15 +270,92 @@
         <w:t xml:space="preserve"> </w:t>
       </w:r>
       <w:r>
-        <w:t xml:space="preserve">1. </w:t>
-      </w:r>
-      <w:proofErr w:type="spellStart"/>
-      <w:r>
-        <w:t>Textfied</w:t>
-      </w:r>
-      <w:proofErr w:type="spellEnd"/>
-      <w:r>
-        <w:t xml:space="preserve"> loses focus after entering the first letter.</w:t>
+        <w:t>1. Textfied loses focus after entering the first letter.</w:t>
+      </w:r>
+    </w:p>
+    <w:p>
+      <w:pPr>
+        <w:ind w:left="360"/>
+        <w:rPr>
+          <w:b/>
+          <w:bCs/>
+          <w:sz w:val="36"/>
+          <w:szCs w:val="36"/>
+          <w:u w:val="single"/>
+        </w:rPr>
+      </w:pPr>
+    </w:p>
+    <w:p>
+      <w:pPr>
+        <w:ind w:left="360"/>
+        <w:rPr>
+          <w:b/>
+          <w:bCs/>
+          <w:sz w:val="36"/>
+          <w:szCs w:val="36"/>
+          <w:u w:val="single"/>
+        </w:rPr>
+      </w:pPr>
+    </w:p>
+    <w:p>
+      <w:pPr>
+        <w:ind w:left="360"/>
+        <w:jc w:val="center"/>
+        <w:rPr>
+          <w:b/>
+          <w:bCs/>
+          <w:sz w:val="36"/>
+          <w:szCs w:val="36"/>
+          <w:u w:val="single"/>
+        </w:rPr>
+      </w:pPr>
+      <w:r>
+        <w:rPr>
+          <w:b/>
+          <w:bCs/>
+          <w:sz w:val="36"/>
+          <w:szCs w:val="36"/>
+          <w:u w:val="single"/>
+        </w:rPr>
+        <w:t>Todo Ask for confirmation:</w:t>
+      </w:r>
+    </w:p>
+    <w:p>
+      <w:pPr>
+        <w:ind w:left="360"/>
+        <w:jc w:val="center"/>
+        <w:rPr>
+          <w:b/>
+          <w:bCs/>
+          <w:sz w:val="36"/>
+          <w:szCs w:val="36"/>
+          <w:u w:val="single"/>
+        </w:rPr>
+      </w:pPr>
+    </w:p>
+    <w:p>
+      <w:pPr>
+        <w:ind w:left="360"/>
+        <w:rPr>
+          <w:b/>
+          <w:bCs/>
+          <w:u w:val="single"/>
+        </w:rPr>
+      </w:pPr>
+    </w:p>
+    <w:p>
+      <w:pPr>
+        <w:ind w:left="360"/>
+      </w:pPr>
+      <w:r>
+        <w:rPr>
+          <w:b/>
+          <w:bCs/>
+        </w:rPr>
+        <w:t>Size chart.</w:t>
+      </w:r>
+      <w:r>
+        <w:t xml:space="preserve"> Can be according to single product, specific category, specific product, all products, all categories.</w:t>
       </w:r>
     </w:p>
     <w:p>

</xml_diff>

<commit_message>
The design of add product has been improved
</commit_message>
<xml_diff>
--- a/TODO.docx
+++ b/TODO.docx
@@ -20,7 +20,23 @@
           <w:b/>
           <w:bCs/>
         </w:rPr>
-        <w:t>Home: (Top Prioiry):-</w:t>
+        <w:t xml:space="preserve">Home: (Top </w:t>
+      </w:r>
+      <w:proofErr w:type="spellStart"/>
+      <w:r>
+        <w:rPr>
+          <w:b/>
+          <w:bCs/>
+        </w:rPr>
+        <w:t>Prioiry</w:t>
+      </w:r>
+      <w:proofErr w:type="spellEnd"/>
+      <w:r>
+        <w:rPr>
+          <w:b/>
+          <w:bCs/>
+        </w:rPr>
+        <w:t>):-</w:t>
       </w:r>
     </w:p>
     <w:p>
@@ -32,7 +48,23 @@
         </w:numPr>
       </w:pPr>
       <w:r>
-        <w:t>When variant of product is added into the cart for eg 5 quantity, the and we click cancel on variant modal and open it again and go to the same variat the quantity has come back to one.</w:t>
+        <w:t xml:space="preserve">When variant of product is added into the cart for </w:t>
+      </w:r>
+      <w:proofErr w:type="spellStart"/>
+      <w:r>
+        <w:t>eg</w:t>
+      </w:r>
+      <w:proofErr w:type="spellEnd"/>
+      <w:r>
+        <w:t xml:space="preserve"> 5 quantity, the and we click cancel on variant modal and open it again and go to the same </w:t>
+      </w:r>
+      <w:proofErr w:type="spellStart"/>
+      <w:r>
+        <w:t>variat</w:t>
+      </w:r>
+      <w:proofErr w:type="spellEnd"/>
+      <w:r>
+        <w:t xml:space="preserve"> the quantity has come back to one.</w:t>
       </w:r>
     </w:p>
     <w:p>
@@ -43,8 +75,21 @@
           <w:numId w:val="1"/>
         </w:numPr>
       </w:pPr>
-      <w:r>
-        <w:t>Quanity tetfield on the default product</w:t>
+      <w:proofErr w:type="spellStart"/>
+      <w:r>
+        <w:t>Quanity</w:t>
+      </w:r>
+      <w:proofErr w:type="spellEnd"/>
+      <w:r>
+        <w:t xml:space="preserve"> </w:t>
+      </w:r>
+      <w:proofErr w:type="spellStart"/>
+      <w:r>
+        <w:t>tetfield</w:t>
+      </w:r>
+      <w:proofErr w:type="spellEnd"/>
+      <w:r>
+        <w:t xml:space="preserve"> on the default product</w:t>
       </w:r>
     </w:p>
     <w:p>
@@ -56,7 +101,15 @@
         </w:numPr>
       </w:pPr>
       <w:r>
-        <w:t>Scrolling down goes aumatically up</w:t>
+        <w:t xml:space="preserve">Scrolling down goes </w:t>
+      </w:r>
+      <w:proofErr w:type="spellStart"/>
+      <w:r>
+        <w:t>aumatically</w:t>
+      </w:r>
+      <w:proofErr w:type="spellEnd"/>
+      <w:r>
+        <w:t xml:space="preserve"> up</w:t>
       </w:r>
     </w:p>
     <w:p>
@@ -68,7 +121,15 @@
         </w:numPr>
       </w:pPr>
       <w:r>
-        <w:t>Can enter only one number at a time in quantity textfield inside the product</w:t>
+        <w:t xml:space="preserve">Can enter only one number at a time in quantity </w:t>
+      </w:r>
+      <w:proofErr w:type="spellStart"/>
+      <w:r>
+        <w:t>textfield</w:t>
+      </w:r>
+      <w:proofErr w:type="spellEnd"/>
+      <w:r>
+        <w:t xml:space="preserve"> inside the product</w:t>
       </w:r>
     </w:p>
     <w:p>
@@ -160,13 +221,34 @@
       </w:r>
       <w:r>
         <w:br/>
-        <w:t>Fix : the sub categories textfield of categories looses focus after inserting single letter.</w:t>
+        <w:t xml:space="preserve">Fix : the sub categories </w:t>
+      </w:r>
+      <w:proofErr w:type="spellStart"/>
+      <w:r>
+        <w:t>textfield</w:t>
+      </w:r>
+      <w:proofErr w:type="spellEnd"/>
+      <w:r>
+        <w:t xml:space="preserve"> of categories </w:t>
+      </w:r>
+      <w:proofErr w:type="spellStart"/>
+      <w:r>
+        <w:t>looses</w:t>
+      </w:r>
+      <w:proofErr w:type="spellEnd"/>
+      <w:r>
+        <w:t xml:space="preserve"> focus after inserting single letter.</w:t>
       </w:r>
     </w:p>
     <w:p/>
     <w:p>
-      <w:r>
-        <w:t xml:space="preserve">Home.jsx is loading continuously. </w:t>
+      <w:proofErr w:type="spellStart"/>
+      <w:r>
+        <w:t>Home.jsx</w:t>
+      </w:r>
+      <w:proofErr w:type="spellEnd"/>
+      <w:r>
+        <w:t xml:space="preserve"> is loading continuously. </w:t>
       </w:r>
     </w:p>
     <w:p/>
@@ -177,6 +259,7 @@
           <w:bCs/>
         </w:rPr>
       </w:pPr>
+      <w:proofErr w:type="spellStart"/>
       <w:r>
         <w:rPr>
           <w:b/>
@@ -184,6 +267,7 @@
         </w:rPr>
         <w:t>AddProduct.jsx</w:t>
       </w:r>
+      <w:proofErr w:type="spellEnd"/>
       <w:r>
         <w:rPr>
           <w:b/>
@@ -259,8 +343,17 @@
           <w:bCs/>
         </w:rPr>
         <w:lastRenderedPageBreak/>
-        <w:t>Add category.jsx</w:t>
-      </w:r>
+        <w:t xml:space="preserve">Add </w:t>
+      </w:r>
+      <w:proofErr w:type="spellStart"/>
+      <w:r>
+        <w:rPr>
+          <w:b/>
+          <w:bCs/>
+        </w:rPr>
+        <w:t>category.jsx</w:t>
+      </w:r>
+      <w:proofErr w:type="spellEnd"/>
       <w:r>
         <w:rPr>
           <w:b/>
@@ -270,7 +363,15 @@
         <w:t xml:space="preserve"> </w:t>
       </w:r>
       <w:r>
-        <w:t>1. Textfied loses focus after entering the first letter.</w:t>
+        <w:t xml:space="preserve">1. </w:t>
+      </w:r>
+      <w:proofErr w:type="spellStart"/>
+      <w:r>
+        <w:t>Textfied</w:t>
+      </w:r>
+      <w:proofErr w:type="spellEnd"/>
+      <w:r>
+        <w:t xml:space="preserve"> loses focus after entering the first letter.</w:t>
       </w:r>
     </w:p>
     <w:p>
@@ -362,6 +463,234 @@
       <w:pPr>
         <w:ind w:left="360"/>
       </w:pPr>
+    </w:p>
+    <w:p>
+      <w:pPr>
+        <w:ind w:left="360"/>
+      </w:pPr>
+    </w:p>
+    <w:p>
+      <w:pPr>
+        <w:ind w:left="360"/>
+        <w:jc w:val="center"/>
+        <w:rPr>
+          <w:b/>
+          <w:bCs/>
+          <w:sz w:val="52"/>
+          <w:szCs w:val="52"/>
+          <w:u w:val="single"/>
+        </w:rPr>
+      </w:pPr>
+      <w:r>
+        <w:rPr>
+          <w:b/>
+          <w:bCs/>
+          <w:sz w:val="52"/>
+          <w:szCs w:val="52"/>
+          <w:u w:val="single"/>
+        </w:rPr>
+        <w:t xml:space="preserve">Resume on </w:t>
+      </w:r>
+      <w:proofErr w:type="spellStart"/>
+      <w:r>
+        <w:rPr>
+          <w:b/>
+          <w:bCs/>
+          <w:sz w:val="52"/>
+          <w:szCs w:val="52"/>
+          <w:u w:val="single"/>
+        </w:rPr>
+        <w:t>cluade</w:t>
+      </w:r>
+      <w:proofErr w:type="spellEnd"/>
+      <w:r>
+        <w:rPr>
+          <w:b/>
+          <w:bCs/>
+          <w:sz w:val="52"/>
+          <w:szCs w:val="52"/>
+          <w:u w:val="single"/>
+        </w:rPr>
+        <w:t xml:space="preserve"> after journey:</w:t>
+      </w:r>
+    </w:p>
+    <w:p>
+      <w:pPr>
+        <w:ind w:left="360"/>
+      </w:pPr>
+      <w:r>
+        <w:rPr>
+          <w:b/>
+          <w:bCs/>
+        </w:rPr>
+        <w:t>Product page:</w:t>
+      </w:r>
+      <w:r>
+        <w:rPr>
+          <w:b/>
+          <w:bCs/>
+        </w:rPr>
+        <w:t xml:space="preserve"> </w:t>
+      </w:r>
+      <w:r>
+        <w:t>Displays all the products on admin page.</w:t>
+      </w:r>
+      <w:r>
+        <w:br/>
+      </w:r>
+      <w:hyperlink r:id="rId5" w:history="1">
+        <w:r>
+          <w:rPr>
+            <w:rStyle w:val="Hyperlink"/>
+          </w:rPr>
+          <w:t>https://claude.ai/chat/317de93f-2ede-473c-a8cf-01f08d95023c</w:t>
+        </w:r>
+      </w:hyperlink>
+      <w:r>
+        <w:t xml:space="preserve">   -</w:t>
+      </w:r>
+      <w:r>
+        <w:sym w:font="Wingdings" w:char="F0E0"/>
+      </w:r>
+      <w:r>
+        <w:t xml:space="preserve">   (Click continue </w:t>
+      </w:r>
+      <w:proofErr w:type="spellStart"/>
+      <w:r>
+        <w:t>nodge</w:t>
+      </w:r>
+      <w:proofErr w:type="spellEnd"/>
+      <w:r>
+        <w:t>)</w:t>
+      </w:r>
+    </w:p>
+    <w:p>
+      <w:pPr>
+        <w:ind w:left="360"/>
+      </w:pPr>
+    </w:p>
+    <w:p>
+      <w:pPr>
+        <w:ind w:left="360"/>
+      </w:pPr>
+      <w:proofErr w:type="spellStart"/>
+      <w:r>
+        <w:t>AddProduct.jsx</w:t>
+      </w:r>
+      <w:proofErr w:type="spellEnd"/>
+      <w:r>
+        <w:t xml:space="preserve">: </w:t>
+      </w:r>
+      <w:r>
+        <w:br/>
+      </w:r>
+      <w:hyperlink r:id="rId6" w:history="1">
+        <w:r>
+          <w:rPr>
+            <w:rStyle w:val="Hyperlink"/>
+          </w:rPr>
+          <w:t>https://claude.ai/chat/dc9f646e-6e2b-427d</w:t>
+        </w:r>
+        <w:r>
+          <w:rPr>
+            <w:rStyle w:val="Hyperlink"/>
+          </w:rPr>
+          <w:t>-</w:t>
+        </w:r>
+        <w:r>
+          <w:rPr>
+            <w:rStyle w:val="Hyperlink"/>
+          </w:rPr>
+          <w:t>917f-83469a0e46b8</w:t>
+        </w:r>
+      </w:hyperlink>
+      <w:r>
+        <w:t xml:space="preserve">    </w:t>
+      </w:r>
+      <w:r>
+        <w:sym w:font="Wingdings" w:char="F0E0"/>
+      </w:r>
+      <w:r>
+        <w:t xml:space="preserve"> ode completed but </w:t>
+      </w:r>
+      <w:proofErr w:type="spellStart"/>
+      <w:r>
+        <w:t>didn</w:t>
+      </w:r>
+      <w:proofErr w:type="spellEnd"/>
+      <w:r>
+        <w:t xml:space="preserve">’;t implement all UI </w:t>
+      </w:r>
+      <w:r>
+        <w:t>functionality</w:t>
+      </w:r>
+    </w:p>
+    <w:p>
+      <w:pPr>
+        <w:ind w:left="360"/>
+      </w:pPr>
+    </w:p>
+    <w:p>
+      <w:pPr>
+        <w:ind w:left="360"/>
+      </w:pPr>
+      <w:r>
+        <w:t>Orders page client side :</w:t>
+      </w:r>
+      <w:r>
+        <w:br/>
+      </w:r>
+      <w:hyperlink r:id="rId7" w:history="1">
+        <w:r>
+          <w:rPr>
+            <w:rStyle w:val="Hyperlink"/>
+          </w:rPr>
+          <w:t>https://claude.ai/chat/c68a2093-69a6-4387-8d51-c6664bb0ac38</w:t>
+        </w:r>
+      </w:hyperlink>
+      <w:r>
+        <w:t xml:space="preserve">  -</w:t>
+      </w:r>
+      <w:r>
+        <w:sym w:font="Wingdings" w:char="F0E0"/>
+      </w:r>
+      <w:r>
+        <w:t xml:space="preserve"> SBPT2</w:t>
+      </w:r>
+    </w:p>
+    <w:p>
+      <w:pPr>
+        <w:ind w:left="360"/>
+      </w:pPr>
+    </w:p>
+    <w:p>
+      <w:pPr>
+        <w:ind w:left="360"/>
+      </w:pPr>
+      <w:proofErr w:type="spellStart"/>
+      <w:r>
+        <w:t>AddProduct.jsx</w:t>
+      </w:r>
+      <w:proofErr w:type="spellEnd"/>
+      <w:r>
+        <w:t>: Solve image problem</w:t>
+      </w:r>
+    </w:p>
+    <w:p>
+      <w:pPr>
+        <w:ind w:left="360"/>
+      </w:pPr>
+      <w:hyperlink r:id="rId8" w:history="1">
+        <w:r>
+          <w:rPr>
+            <w:rStyle w:val="Hyperlink"/>
+          </w:rPr>
+          <w:t>https://grok.com/c/6729a143-0d0f-48f2-8777-32a3510b85f2</w:t>
+        </w:r>
+      </w:hyperlink>
+      <w:r>
+        <w:t xml:space="preserve"> </w:t>
+      </w:r>
     </w:p>
     <w:p>
       <w:r>
@@ -1482,6 +1811,41 @@
       <w:spacing w:val="5"/>
     </w:rPr>
   </w:style>
+  <w:style w:type="character" w:styleId="Hyperlink">
+    <w:name w:val="Hyperlink"/>
+    <w:basedOn w:val="DefaultParagraphFont"/>
+    <w:uiPriority w:val="99"/>
+    <w:unhideWhenUsed/>
+    <w:rsid w:val="000B1A48"/>
+    <w:rPr>
+      <w:color w:val="467886" w:themeColor="hyperlink"/>
+      <w:u w:val="single"/>
+    </w:rPr>
+  </w:style>
+  <w:style w:type="character" w:styleId="UnresolvedMention">
+    <w:name w:val="Unresolved Mention"/>
+    <w:basedOn w:val="DefaultParagraphFont"/>
+    <w:uiPriority w:val="99"/>
+    <w:semiHidden/>
+    <w:unhideWhenUsed/>
+    <w:rsid w:val="000B1A48"/>
+    <w:rPr>
+      <w:color w:val="605E5C"/>
+      <w:shd w:val="clear" w:color="auto" w:fill="E1DFDD"/>
+    </w:rPr>
+  </w:style>
+  <w:style w:type="character" w:styleId="FollowedHyperlink">
+    <w:name w:val="FollowedHyperlink"/>
+    <w:basedOn w:val="DefaultParagraphFont"/>
+    <w:uiPriority w:val="99"/>
+    <w:semiHidden/>
+    <w:unhideWhenUsed/>
+    <w:rsid w:val="00B25343"/>
+    <w:rPr>
+      <w:color w:val="96607D" w:themeColor="followedHyperlink"/>
+      <w:u w:val="single"/>
+    </w:rPr>
+  </w:style>
 </w:styles>
 </file>
 

</xml_diff>

<commit_message>
Free cash modal textfield issue has been solved
</commit_message>
<xml_diff>
--- a/TODO.docx
+++ b/TODO.docx
@@ -20,26 +20,8 @@
           <w:b/>
           <w:bCs/>
         </w:rPr>
-        <w:t xml:space="preserve">Home: (Top </w:t>
-      </w:r>
-      <w:proofErr w:type="spellStart"/>
-      <w:r>
-        <w:rPr>
-          <w:b/>
-          <w:bCs/>
-        </w:rPr>
-        <w:t>Prioiry</w:t>
-      </w:r>
-      <w:proofErr w:type="spellEnd"/>
-      <w:proofErr w:type="gramStart"/>
-      <w:r>
-        <w:rPr>
-          <w:b/>
-          <w:bCs/>
-        </w:rPr>
-        <w:t>):-</w:t>
-      </w:r>
-      <w:proofErr w:type="gramEnd"/>
+        <w:t>Home: (Top Prioiry):-</w:t>
+      </w:r>
     </w:p>
     <w:p>
       <w:pPr>
@@ -50,23 +32,7 @@
         </w:numPr>
       </w:pPr>
       <w:r>
-        <w:t xml:space="preserve">When variant of product is added into the cart for </w:t>
-      </w:r>
-      <w:proofErr w:type="spellStart"/>
-      <w:r>
-        <w:t>eg</w:t>
-      </w:r>
-      <w:proofErr w:type="spellEnd"/>
-      <w:r>
-        <w:t xml:space="preserve"> 5 quantity, the and we click cancel on variant modal and open it again and go to the same </w:t>
-      </w:r>
-      <w:proofErr w:type="spellStart"/>
-      <w:r>
-        <w:t>variat</w:t>
-      </w:r>
-      <w:proofErr w:type="spellEnd"/>
-      <w:r>
-        <w:t xml:space="preserve"> the quantity has come back to one.</w:t>
+        <w:t>When variant of product is added into the cart for eg 5 quantity, the and we click cancel on variant modal and open it again and go to the same variat the quantity has come back to one.</w:t>
       </w:r>
     </w:p>
     <w:p>
@@ -77,21 +43,8 @@
           <w:numId w:val="1"/>
         </w:numPr>
       </w:pPr>
-      <w:proofErr w:type="spellStart"/>
-      <w:r>
-        <w:t>Quanity</w:t>
-      </w:r>
-      <w:proofErr w:type="spellEnd"/>
-      <w:r>
-        <w:t xml:space="preserve"> </w:t>
-      </w:r>
-      <w:proofErr w:type="spellStart"/>
-      <w:r>
-        <w:t>tetfield</w:t>
-      </w:r>
-      <w:proofErr w:type="spellEnd"/>
-      <w:r>
-        <w:t xml:space="preserve"> on the default product</w:t>
+      <w:r>
+        <w:t>Quanity tetfield on the default product</w:t>
       </w:r>
     </w:p>
     <w:p>
@@ -103,15 +56,7 @@
         </w:numPr>
       </w:pPr>
       <w:r>
-        <w:t xml:space="preserve">Scrolling down goes </w:t>
-      </w:r>
-      <w:proofErr w:type="spellStart"/>
-      <w:r>
-        <w:t>aumatically</w:t>
-      </w:r>
-      <w:proofErr w:type="spellEnd"/>
-      <w:r>
-        <w:t xml:space="preserve"> up</w:t>
+        <w:t>Scrolling down goes aumatically up</w:t>
       </w:r>
     </w:p>
     <w:p>
@@ -123,15 +68,7 @@
         </w:numPr>
       </w:pPr>
       <w:r>
-        <w:t xml:space="preserve">Can enter only one number at a time in quantity </w:t>
-      </w:r>
-      <w:proofErr w:type="spellStart"/>
-      <w:r>
-        <w:t>textfield</w:t>
-      </w:r>
-      <w:proofErr w:type="spellEnd"/>
-      <w:r>
-        <w:t xml:space="preserve"> inside the product</w:t>
+        <w:t>Can enter only one number at a time in quantity textfield inside the product</w:t>
       </w:r>
     </w:p>
     <w:p>
@@ -210,15 +147,7 @@
       </w:r>
       <w:r>
         <w:br/>
-        <w:t xml:space="preserve">Should not increase the number of </w:t>
-      </w:r>
-      <w:proofErr w:type="gramStart"/>
-      <w:r>
-        <w:t>product</w:t>
-      </w:r>
-      <w:proofErr w:type="gramEnd"/>
-      <w:r>
-        <w:t xml:space="preserve"> by increasing the number of same product in the cart.</w:t>
+        <w:t>Should not increase the number of product by increasing the number of same product in the cart.</w:t>
       </w:r>
     </w:p>
     <w:p/>
@@ -231,41 +160,13 @@
       </w:r>
       <w:r>
         <w:br/>
-      </w:r>
-      <w:proofErr w:type="gramStart"/>
-      <w:r>
-        <w:t>Fix :</w:t>
-      </w:r>
-      <w:proofErr w:type="gramEnd"/>
-      <w:r>
-        <w:t xml:space="preserve"> the sub categories </w:t>
-      </w:r>
-      <w:proofErr w:type="spellStart"/>
-      <w:r>
-        <w:t>textfield</w:t>
-      </w:r>
-      <w:proofErr w:type="spellEnd"/>
-      <w:r>
-        <w:t xml:space="preserve"> of categories </w:t>
-      </w:r>
-      <w:proofErr w:type="spellStart"/>
-      <w:r>
-        <w:t>looses</w:t>
-      </w:r>
-      <w:proofErr w:type="spellEnd"/>
-      <w:r>
-        <w:t xml:space="preserve"> focus after inserting single letter.</w:t>
+        <w:t>Fix : the sub categories textfield of categories looses focus after inserting single letter.</w:t>
       </w:r>
     </w:p>
     <w:p/>
     <w:p>
-      <w:proofErr w:type="spellStart"/>
-      <w:r>
-        <w:t>Home.jsx</w:t>
-      </w:r>
-      <w:proofErr w:type="spellEnd"/>
-      <w:r>
-        <w:t xml:space="preserve"> is loading continuously. </w:t>
+      <w:r>
+        <w:t xml:space="preserve">Home.jsx is loading continuously. </w:t>
       </w:r>
     </w:p>
     <w:p/>
@@ -276,7 +177,6 @@
           <w:bCs/>
         </w:rPr>
       </w:pPr>
-      <w:proofErr w:type="spellStart"/>
       <w:r>
         <w:rPr>
           <w:b/>
@@ -284,7 +184,6 @@
         </w:rPr>
         <w:t>AddProduct.jsx</w:t>
       </w:r>
-      <w:proofErr w:type="spellEnd"/>
       <w:r>
         <w:rPr>
           <w:b/>
@@ -338,15 +237,7 @@
         </w:numPr>
       </w:pPr>
       <w:r>
-        <w:t>Change the background of each button and its text color</w:t>
-      </w:r>
-      <w:proofErr w:type="gramStart"/>
-      <w:r>
-        <w:t>. :</w:t>
-      </w:r>
-      <w:proofErr w:type="gramEnd"/>
-      <w:r>
-        <w:t xml:space="preserve"> Add Range (Base bulk pricing section) Add Product , Close button (in modal)</w:t>
+        <w:t>Change the background of each button and its text color. : Add Range (Base bulk pricing section) Add Product , Close button (in modal)</w:t>
       </w:r>
       <w:r>
         <w:br/>
@@ -368,17 +259,8 @@
           <w:bCs/>
         </w:rPr>
         <w:lastRenderedPageBreak/>
-        <w:t xml:space="preserve">Add </w:t>
-      </w:r>
-      <w:proofErr w:type="spellStart"/>
-      <w:r>
-        <w:rPr>
-          <w:b/>
-          <w:bCs/>
-        </w:rPr>
-        <w:t>category.jsx</w:t>
-      </w:r>
-      <w:proofErr w:type="spellEnd"/>
+        <w:t>Add category.jsx</w:t>
+      </w:r>
       <w:r>
         <w:rPr>
           <w:b/>
@@ -388,15 +270,7 @@
         <w:t xml:space="preserve"> </w:t>
       </w:r>
       <w:r>
-        <w:t xml:space="preserve">1. </w:t>
-      </w:r>
-      <w:proofErr w:type="spellStart"/>
-      <w:r>
-        <w:t>Textfied</w:t>
-      </w:r>
-      <w:proofErr w:type="spellEnd"/>
-      <w:r>
-        <w:t xml:space="preserve"> loses focus after entering the first letter.</w:t>
+        <w:t>1. Textfied loses focus after entering the first letter.</w:t>
       </w:r>
     </w:p>
     <w:p>
@@ -514,29 +388,7 @@
           <w:szCs w:val="52"/>
           <w:u w:val="single"/>
         </w:rPr>
-        <w:t xml:space="preserve">Resume on </w:t>
-      </w:r>
-      <w:proofErr w:type="spellStart"/>
-      <w:r>
-        <w:rPr>
-          <w:b/>
-          <w:bCs/>
-          <w:sz w:val="52"/>
-          <w:szCs w:val="52"/>
-          <w:u w:val="single"/>
-        </w:rPr>
-        <w:t>cluade</w:t>
-      </w:r>
-      <w:proofErr w:type="spellEnd"/>
-      <w:r>
-        <w:rPr>
-          <w:b/>
-          <w:bCs/>
-          <w:sz w:val="52"/>
-          <w:szCs w:val="52"/>
-          <w:u w:val="single"/>
-        </w:rPr>
-        <w:t xml:space="preserve"> after journey:</w:t>
+        <w:t>Resume on cluade after journey:</w:t>
       </w:r>
     </w:p>
     <w:p>
@@ -577,21 +429,8 @@
       <w:r>
         <w:sym w:font="Wingdings" w:char="F0E0"/>
       </w:r>
-      <w:proofErr w:type="gramStart"/>
-      <w:r>
-        <w:t xml:space="preserve">   (</w:t>
-      </w:r>
-      <w:proofErr w:type="gramEnd"/>
-      <w:r>
-        <w:t xml:space="preserve">Click continue </w:t>
-      </w:r>
-      <w:proofErr w:type="spellStart"/>
-      <w:r>
-        <w:t>nodge</w:t>
-      </w:r>
-      <w:proofErr w:type="spellEnd"/>
-      <w:r>
-        <w:t>)</w:t>
+      <w:r>
+        <w:t xml:space="preserve">   (Click continue nodge)</w:t>
       </w:r>
     </w:p>
     <w:p>
@@ -603,13 +442,8 @@
       <w:pPr>
         <w:ind w:left="360"/>
       </w:pPr>
-      <w:proofErr w:type="spellStart"/>
-      <w:r>
-        <w:t>AddProduct.jsx</w:t>
-      </w:r>
-      <w:proofErr w:type="spellEnd"/>
-      <w:r>
-        <w:t xml:space="preserve">: </w:t>
+      <w:r>
+        <w:t xml:space="preserve">AddProduct.jsx: </w:t>
       </w:r>
       <w:r>
         <w:br/>
@@ -629,20 +463,7 @@
         <w:sym w:font="Wingdings" w:char="F0E0"/>
       </w:r>
       <w:r>
-        <w:t xml:space="preserve"> ode completed but </w:t>
-      </w:r>
-      <w:proofErr w:type="spellStart"/>
-      <w:r>
-        <w:t>didn</w:t>
-      </w:r>
-      <w:proofErr w:type="spellEnd"/>
-      <w:proofErr w:type="gramStart"/>
-      <w:r>
-        <w:t>’;t</w:t>
-      </w:r>
-      <w:proofErr w:type="gramEnd"/>
-      <w:r>
-        <w:t xml:space="preserve"> implement all UI </w:t>
+        <w:t xml:space="preserve"> ode completed but didn’;t implement all UI </w:t>
       </w:r>
       <w:r>
         <w:t>functionality</w:t>
@@ -658,13 +479,8 @@
         <w:ind w:left="360"/>
       </w:pPr>
       <w:r>
-        <w:t xml:space="preserve">Orders page client </w:t>
-      </w:r>
-      <w:proofErr w:type="gramStart"/>
-      <w:r>
-        <w:t>side :</w:t>
-      </w:r>
-      <w:proofErr w:type="gramEnd"/>
+        <w:t>Orders page client side :</w:t>
+      </w:r>
       <w:r>
         <w:br/>
       </w:r>
@@ -696,23 +512,7 @@
         <w:br/>
       </w:r>
       <w:r>
-        <w:t xml:space="preserve">You need to include one more column in the table and that is </w:t>
-      </w:r>
-      <w:proofErr w:type="spellStart"/>
-      <w:r>
-        <w:t>Orderd</w:t>
-      </w:r>
-      <w:proofErr w:type="spellEnd"/>
-      <w:r>
-        <w:t xml:space="preserve"> At. For this column fetch the data from field </w:t>
-      </w:r>
-      <w:proofErr w:type="spellStart"/>
-      <w:r>
-        <w:t>createdAt</w:t>
-      </w:r>
-      <w:proofErr w:type="spellEnd"/>
-      <w:r>
-        <w:t xml:space="preserve"> from Db. Display date in this format 21 Sept 2025.You need to add one more filter in the table and that is 'filter by date. Add the following these 4 filters in the 'filter by date'.: 1. Today, 2. Yesterday, 3. Custom date, 4. Custom date range, 5. Custom year, 6. Custom year range</w:t>
+        <w:t>You need to include one more column in the table and that is Orderd At. For this column fetch the data from field createdAt from Db. Display date in this format 21 Sept 2025.You need to add one more filter in the table and that is 'filter by date. Add the following these 4 filters in the 'filter by date'.: 1. Today, 2. Yesterday, 3. Custom date, 4. Custom date range, 5. Custom year, 6. Custom year range</w:t>
       </w:r>
     </w:p>
     <w:p>
@@ -729,13 +529,8 @@
       <w:pPr>
         <w:ind w:left="360"/>
       </w:pPr>
-      <w:proofErr w:type="spellStart"/>
-      <w:r>
-        <w:t>AddProduct.jsx</w:t>
-      </w:r>
-      <w:proofErr w:type="spellEnd"/>
-      <w:r>
-        <w:t>: Solve image problem</w:t>
+      <w:r>
+        <w:t>AddProduct.jsx: Solve image problem</w:t>
       </w:r>
     </w:p>
     <w:p>
@@ -755,10 +550,252 @@
       </w:r>
     </w:p>
     <w:p>
+      <w:pPr>
+        <w:ind w:left="360"/>
+      </w:pPr>
+    </w:p>
+    <w:p>
+      <w:pPr>
+        <w:rPr>
+          <w:b/>
+          <w:bCs/>
+        </w:rPr>
+      </w:pPr>
+      <w:r>
+        <w:rPr>
+          <w:b/>
+          <w:bCs/>
+          <w:sz w:val="36"/>
+          <w:szCs w:val="36"/>
+        </w:rPr>
+        <w:t>Pending 22 sept 2022:</w:t>
+      </w:r>
       <w:r>
         <w:br/>
       </w:r>
-    </w:p>
+      <w:r>
+        <w:rPr>
+          <w:b/>
+          <w:bCs/>
+        </w:rPr>
+        <w:t>Orders</w:t>
+      </w:r>
+      <w:r>
+        <w:rPr>
+          <w:b/>
+          <w:bCs/>
+        </w:rPr>
+        <w:t>.jsx</w:t>
+      </w:r>
+    </w:p>
+    <w:p>
+      <w:pPr>
+        <w:rPr>
+          <w:b/>
+          <w:bCs/>
+        </w:rPr>
+      </w:pPr>
+      <w:hyperlink r:id="rId9" w:history="1">
+        <w:r>
+          <w:rPr>
+            <w:rStyle w:val="Hyperlink"/>
+          </w:rPr>
+          <w:t>https://claude.ai/chat/c68a2093-69a6-4387-8d51-c6664bb0ac38</w:t>
+        </w:r>
+      </w:hyperlink>
+      <w:r>
+        <w:t xml:space="preserve"> --&gt; SBPT2</w:t>
+      </w:r>
+    </w:p>
+    <w:p>
+      <w:r>
+        <w:t>getting error in orders client side page:</w:t>
+      </w:r>
+      <w:r>
+        <w:br/>
+        <w:t>Error:</w:t>
+      </w:r>
+      <w:r>
+        <w:br/>
+      </w:r>
+      <w:r>
+        <w:t>Uncaught TypeError: order.total.toFixed is not a function</w:t>
+      </w:r>
+    </w:p>
+    <w:p>
+      <w:r>
+        <w:t xml:space="preserve">    at Orders.jsx:864:69</w:t>
+      </w:r>
+    </w:p>
+    <w:p>
+      <w:r>
+        <w:t xml:space="preserve">    at Array.map (&lt;anonymous&gt;)</w:t>
+      </w:r>
+    </w:p>
+    <w:p>
+      <w:r>
+        <w:t xml:space="preserve">    at Orders (Orders.jsx:843:32)</w:t>
+      </w:r>
+    </w:p>
+    <w:p>
+      <w:r>
+        <w:t xml:space="preserve">    at react-stack-bottom-frame (react-dom_client.js?v=9f089605:17424:20)</w:t>
+      </w:r>
+    </w:p>
+    <w:p>
+      <w:r>
+        <w:t xml:space="preserve">    at renderWithHooks (react-dom_client.js?v=9f089605:4206:24)</w:t>
+      </w:r>
+    </w:p>
+    <w:p>
+      <w:r>
+        <w:t xml:space="preserve">    at updateFunctionComponent (react-dom_client.js?v=9f089605:6619:21)</w:t>
+      </w:r>
+    </w:p>
+    <w:p>
+      <w:r>
+        <w:t xml:space="preserve">    at beginWork (react-dom_client.js?v=9f089605:7654:20)</w:t>
+      </w:r>
+    </w:p>
+    <w:p>
+      <w:r>
+        <w:t xml:space="preserve">    at runWithFiberInDEV (react-dom_client.js?v=9f089605:1485:72)</w:t>
+      </w:r>
+    </w:p>
+    <w:p>
+      <w:r>
+        <w:t xml:space="preserve">    at performUnitOfWork (react-dom_client.js?v=9f089605:10868:98)</w:t>
+      </w:r>
+    </w:p>
+    <w:p>
+      <w:r>
+        <w:t xml:space="preserve">    at workLoopSync (react-dom_client.js?v=9f089605:10728:43)Understand this error</w:t>
+      </w:r>
+    </w:p>
+    <w:p>
+      <w:r>
+        <w:t>react-dom_client.js?v=9f089605:6229 An error occurred in the &lt;Orders&gt; component.</w:t>
+      </w:r>
+    </w:p>
+    <w:p/>
+    <w:p>
+      <w:r>
+        <w:t>Consider adding an error boundary to your tree to customize error handling behavior.</w:t>
+      </w:r>
+    </w:p>
+    <w:p>
+      <w:r>
+        <w:t>Visit https://react.dev/link/error-boundaries to learn more about error boundaries.</w:t>
+      </w:r>
+      <w:r>
+        <w:br/>
+      </w:r>
+      <w:r>
+        <w:br/>
+      </w:r>
+    </w:p>
+    <w:p/>
+    <w:p>
+      <w:r>
+        <w:t xml:space="preserve">Same happens when clicked on export orders button. </w:t>
+      </w:r>
+    </w:p>
+    <w:p>
+      <w:r>
+        <w:t>Filters not working properly as expected.</w:t>
+      </w:r>
+    </w:p>
+    <w:p>
+      <w:r>
+        <w:t>Ordered at not giving original date.</w:t>
+      </w:r>
+    </w:p>
+    <w:p/>
+    <w:p>
+      <w:pPr>
+        <w:rPr>
+          <w:b/>
+          <w:bCs/>
+        </w:rPr>
+      </w:pPr>
+    </w:p>
+    <w:p>
+      <w:pPr>
+        <w:rPr>
+          <w:b/>
+          <w:bCs/>
+        </w:rPr>
+      </w:pPr>
+      <w:r>
+        <w:rPr>
+          <w:b/>
+          <w:bCs/>
+        </w:rPr>
+        <w:lastRenderedPageBreak/>
+        <w:t>AllBanners.jsx:</w:t>
+      </w:r>
+    </w:p>
+    <w:p>
+      <w:hyperlink r:id="rId10" w:history="1">
+        <w:r>
+          <w:rPr>
+            <w:rStyle w:val="Hyperlink"/>
+          </w:rPr>
+          <w:t>https://claude.ai/chat/c49da7c7-2956-4c55-8f15-f9665eef2c30</w:t>
+        </w:r>
+      </w:hyperlink>
+      <w:r>
+        <w:t xml:space="preserve">   -</w:t>
+      </w:r>
+      <w:r>
+        <w:sym w:font="Wingdings" w:char="F0E0"/>
+      </w:r>
+      <w:r>
+        <w:t xml:space="preserve"> Click on continue nodge. </w:t>
+      </w:r>
+    </w:p>
+    <w:p/>
+    <w:p>
+      <w:pPr>
+        <w:rPr>
+          <w:b/>
+          <w:bCs/>
+        </w:rPr>
+      </w:pPr>
+      <w:r>
+        <w:rPr>
+          <w:b/>
+          <w:bCs/>
+        </w:rPr>
+        <w:t xml:space="preserve">AllProducts.jsx: </w:t>
+      </w:r>
+    </w:p>
+    <w:p>
+      <w:hyperlink r:id="rId11" w:history="1">
+        <w:r>
+          <w:rPr>
+            <w:rStyle w:val="Hyperlink"/>
+          </w:rPr>
+          <w:t>https://claude.ai/chat/317de93f-2ede-473c-a8cf-01f08d95023c</w:t>
+        </w:r>
+      </w:hyperlink>
+      <w:r>
+        <w:t xml:space="preserve">  --</w:t>
+      </w:r>
+      <w:r>
+        <w:sym w:font="Wingdings" w:char="F0E0"/>
+      </w:r>
+      <w:r>
+        <w:t xml:space="preserve"> Enter this:</w:t>
+      </w:r>
+      <w:r>
+        <w:br/>
+      </w:r>
+      <w:r>
+        <w:t>For all the products it is showing 'out of stock' only even though it is stocked. Also add the 'Out of stock' filter in stock filter section</w:t>
+      </w:r>
+    </w:p>
+    <w:p/>
     <w:sectPr>
       <w:pgSz w:w="12240" w:h="15840"/>
       <w:pgMar w:top="1440" w:right="1440" w:bottom="1440" w:left="1440" w:header="720" w:footer="720" w:gutter="0"/>

</xml_diff>

<commit_message>
AllAnnouncements.jsx UI updated but every modal UI in this file are reamingin to beupdated
</commit_message>
<xml_diff>
--- a/TODO.docx
+++ b/TODO.docx
@@ -617,8 +617,6 @@
       </w:r>
       <w:r>
         <w:br/>
-      </w:r>
-      <w:r>
         <w:t>Uncaught TypeError: order.total.toFixed is not a function</w:t>
       </w:r>
     </w:p>
@@ -796,6 +794,87 @@
       </w:r>
     </w:p>
     <w:p/>
+    <w:p>
+      <w:pPr>
+        <w:rPr>
+          <w:b/>
+          <w:bCs/>
+          <w:sz w:val="36"/>
+          <w:szCs w:val="36"/>
+        </w:rPr>
+      </w:pPr>
+      <w:r>
+        <w:rPr>
+          <w:b/>
+          <w:bCs/>
+          <w:sz w:val="36"/>
+          <w:szCs w:val="36"/>
+        </w:rPr>
+        <w:t>23 Spet 2025</w:t>
+      </w:r>
+    </w:p>
+    <w:p/>
+    <w:p>
+      <w:pPr>
+        <w:rPr>
+          <w:color w:val="467886" w:themeColor="hyperlink"/>
+          <w:u w:val="single"/>
+        </w:rPr>
+      </w:pPr>
+      <w:r>
+        <w:t xml:space="preserve">AllProcuts.jsx (view, edit, delete button) : </w:t>
+      </w:r>
+      <w:hyperlink r:id="rId12" w:history="1">
+        <w:r>
+          <w:rPr>
+            <w:rStyle w:val="Hyperlink"/>
+          </w:rPr>
+          <w:t>https://claude.ai/chat/317de93f-2ede-473c-a8cf-01f08d95023c</w:t>
+        </w:r>
+      </w:hyperlink>
+    </w:p>
+    <w:p>
+      <w:r>
+        <w:t xml:space="preserve">Customers.jsx - </w:t>
+      </w:r>
+      <w:hyperlink r:id="rId13" w:history="1">
+        <w:r>
+          <w:rPr>
+            <w:rStyle w:val="Hyperlink"/>
+          </w:rPr>
+          <w:t>https://claude.ai/chat/c1ae6d04-fc86-425a-b4fb-888f2ade5aa0</w:t>
+        </w:r>
+      </w:hyperlink>
+      <w:r>
+        <w:t xml:space="preserve"> ---&gt; SBPT 2</w:t>
+      </w:r>
+      <w:r>
+        <w:br/>
+        <w:t>Only half code generated.</w:t>
+      </w:r>
+    </w:p>
+    <w:p>
+      <w:r>
+        <w:t>AllAnnouncements.jsx  -</w:t>
+      </w:r>
+      <w:r>
+        <w:sym w:font="Wingdings" w:char="F0E0"/>
+      </w:r>
+      <w:r>
+        <w:t xml:space="preserve"> No Modals working. </w:t>
+      </w:r>
+      <w:hyperlink r:id="rId14" w:history="1">
+        <w:r>
+          <w:rPr>
+            <w:rStyle w:val="Hyperlink"/>
+          </w:rPr>
+          <w:t>https://claude.ai/chat/c120bbd7-2147-4e33-8398-dc896a43dc7e</w:t>
+        </w:r>
+      </w:hyperlink>
+      <w:r>
+        <w:t xml:space="preserve"> ---&gt; Domain</w:t>
+      </w:r>
+    </w:p>
     <w:sectPr>
       <w:pgSz w:w="12240" w:h="15840"/>
       <w:pgMar w:top="1440" w:right="1440" w:bottom="1440" w:left="1440" w:header="720" w:footer="720" w:gutter="0"/>
@@ -1596,6 +1675,7 @@
   <w:style w:type="character" w:default="1" w:styleId="DefaultParagraphFont">
     <w:name w:val="Default Paragraph Font"/>
     <w:uiPriority w:val="1"/>
+    <w:semiHidden/>
     <w:unhideWhenUsed/>
   </w:style>
   <w:style w:type="table" w:default="1" w:styleId="TableNormal">

</xml_diff>